<commit_message>
CppunitTest_sw_ooxmlsdrexport: clean up testFDO77122
The document contained a few unrelated shapes and it was reported that
those cause testcase failures, depending on the version of some system
libraries (at least Ubuntu 14.04 is reported to be affected).

Change-Id: I1aaf02441e2bc30d1a5465b038211deb240a5b69
</commit_message>
<xml_diff>
--- a/sw/qa/extras/ooxmlexport/data/LinkedTextBoxes.docx
+++ b/sw/qa/extras/ooxmlexport/data/LinkedTextBoxes.docx
@@ -1328,220 +1328,6 @@
           </mc:Fallback>
         </mc:AlternateContent>
       </w:r>
-      <w:r>
-        <w:rPr>
-          <w:noProof/>
-          <w:lang w:val="en-IN" w:eastAsia="en-IN"/>
-        </w:rPr>
-        <mc:AlternateContent>
-          <mc:Choice Requires="wps">
-            <w:drawing>
-              <wp:anchor distT="0" distB="0" distL="114300" distR="114300" simplePos="0" relativeHeight="251655168" behindDoc="0" locked="0" layoutInCell="1" allowOverlap="1">
-                <wp:simplePos x="0" y="0"/>
-                <wp:positionH relativeFrom="page">
-                  <wp:posOffset>2540000</wp:posOffset>
-                </wp:positionH>
-                <wp:positionV relativeFrom="page">
-                  <wp:posOffset>3149600</wp:posOffset>
-                </wp:positionV>
-                <wp:extent cx="91440" cy="91440"/>
-                <wp:effectExtent l="0" t="0" r="0" b="0"/>
-                <wp:wrapNone/>
-                <wp:docPr id="13" name="Text Box 5" hidden="1"/>
-                <wp:cNvGraphicFramePr>
-                  <a:graphicFrameLocks xmlns:a="http://schemas.openxmlformats.org/drawingml/2006/main"/>
-                </wp:cNvGraphicFramePr>
-                <a:graphic xmlns:a="http://schemas.openxmlformats.org/drawingml/2006/main">
-                  <a:graphicData uri="http://schemas.microsoft.com/office/word/2010/wordprocessingShape">
-                    <wps:wsp>
-                      <wps:cNvSpPr txBox="1">
-                        <a:spLocks noChangeArrowheads="1"/>
-                      </wps:cNvSpPr>
-                      <wps:spPr bwMode="auto">
-                        <a:xfrm>
-                          <a:off x="0" y="0"/>
-                          <a:ext cx="91440" cy="91440"/>
-                        </a:xfrm>
-                        <a:prstGeom prst="rect">
-                          <a:avLst/>
-                        </a:prstGeom>
-                        <a:noFill/>
-                        <a:ln>
-                          <a:noFill/>
-                        </a:ln>
-                        <a:extLst>
-                          <a:ext uri="{909E8E84-426E-40DD-AFC4-6F175D3DCCD1}">
-                            <a14:hiddenFill xmlns:a14="http://schemas.microsoft.com/office/drawing/2010/main">
-                              <a:solidFill>
-                                <a:srgbClr val="FFFFFF"/>
-                              </a:solidFill>
-                            </a14:hiddenFill>
-                          </a:ext>
-                          <a:ext uri="{91240B29-F687-4F45-9708-019B960494DF}">
-                            <a14:hiddenLine xmlns:a14="http://schemas.microsoft.com/office/drawing/2010/main" w="9525">
-                              <a:solidFill>
-                                <a:srgbClr val="000000"/>
-                              </a:solidFill>
-                              <a:miter lim="800000"/>
-                              <a:headEnd/>
-                              <a:tailEnd/>
-                            </a14:hiddenLine>
-                          </a:ext>
-                        </a:extLst>
-                      </wps:spPr>
-                      <wps:txbx>
-                        <w:txbxContent>
-                          <w:p>
-                            <w:pPr>
-                              <w:pStyle w:val="BodyText"/>
-                            </w:pPr>
-                          </w:p>
-                        </w:txbxContent>
-                      </wps:txbx>
-                      <wps:bodyPr rot="0" vert="horz" wrap="square" lIns="0" tIns="0" rIns="0" bIns="0" anchor="t" anchorCtr="0" upright="1">
-                        <a:noAutofit/>
-                      </wps:bodyPr>
-                    </wps:wsp>
-                  </a:graphicData>
-                </a:graphic>
-                <wp14:sizeRelH relativeFrom="page">
-                  <wp14:pctWidth>0</wp14:pctWidth>
-                </wp14:sizeRelH>
-                <wp14:sizeRelV relativeFrom="page">
-                  <wp14:pctHeight>0</wp14:pctHeight>
-                </wp14:sizeRelV>
-              </wp:anchor>
-            </w:drawing>
-          </mc:Choice>
-          <mc:Fallback>
-            <w:pict>
-              <v:shape id="Text Box 5" o:spid="_x0000_s1030" type="#_x0000_t202" style="position:absolute;left:0;text-align:left;margin-left:200pt;margin-top:248pt;width:7.2pt;height:7.2pt;z-index:251655168;visibility:hidden;mso-wrap-style:square;mso-width-percent:0;mso-height-percent:0;mso-wrap-distance-left:9pt;mso-wrap-distance-top:0;mso-wrap-distance-right:9pt;mso-wrap-distance-bottom:0;mso-position-horizontal:absolute;mso-position-horizontal-relative:page;mso-position-vertical:absolute;mso-position-vertical-relative:page;mso-width-percent:0;mso-height-percent:0;mso-width-relative:page;mso-height-relative:page;v-text-anchor:top" o:gfxdata="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" filled="f" stroked="f">
-                <v:textbox inset="0,0,0,0">
-                  <w:txbxContent>
-                    <w:p>
-                      <w:pPr>
-                        <w:pStyle w:val="BodyText"/>
-                      </w:pPr>
-                    </w:p>
-                  </w:txbxContent>
-                </v:textbox>
-                <w10:wrap anchorx="page" anchory="page"/>
-              </v:shape>
-            </w:pict>
-          </mc:Fallback>
-        </mc:AlternateContent>
-      </w:r>
-      <w:r>
-        <w:rPr>
-          <w:noProof/>
-          <w:lang w:val="en-IN" w:eastAsia="en-IN"/>
-        </w:rPr>
-        <mc:AlternateContent>
-          <mc:Choice Requires="wps">
-            <w:drawing>
-              <wp:anchor distT="0" distB="0" distL="114300" distR="114300" simplePos="0" relativeHeight="251656192" behindDoc="0" locked="0" layoutInCell="1" allowOverlap="1">
-                <wp:simplePos x="0" y="0"/>
-                <wp:positionH relativeFrom="page">
-                  <wp:posOffset>2529840</wp:posOffset>
-                </wp:positionH>
-                <wp:positionV relativeFrom="page">
-                  <wp:posOffset>6601460</wp:posOffset>
-                </wp:positionV>
-                <wp:extent cx="91440" cy="91440"/>
-                <wp:effectExtent l="0" t="635" r="0" b="3175"/>
-                <wp:wrapNone/>
-                <wp:docPr id="11" name="Text Box 6" hidden="1"/>
-                <wp:cNvGraphicFramePr>
-                  <a:graphicFrameLocks xmlns:a="http://schemas.openxmlformats.org/drawingml/2006/main"/>
-                </wp:cNvGraphicFramePr>
-                <a:graphic xmlns:a="http://schemas.openxmlformats.org/drawingml/2006/main">
-                  <a:graphicData uri="http://schemas.microsoft.com/office/word/2010/wordprocessingShape">
-                    <wps:wsp>
-                      <wps:cNvSpPr txBox="1">
-                        <a:spLocks noChangeArrowheads="1"/>
-                      </wps:cNvSpPr>
-                      <wps:spPr bwMode="auto">
-                        <a:xfrm>
-                          <a:off x="0" y="0"/>
-                          <a:ext cx="91440" cy="91440"/>
-                        </a:xfrm>
-                        <a:prstGeom prst="rect">
-                          <a:avLst/>
-                        </a:prstGeom>
-                        <a:noFill/>
-                        <a:ln>
-                          <a:noFill/>
-                        </a:ln>
-                        <a:extLst>
-                          <a:ext uri="{909E8E84-426E-40DD-AFC4-6F175D3DCCD1}">
-                            <a14:hiddenFill xmlns:a14="http://schemas.microsoft.com/office/drawing/2010/main">
-                              <a:solidFill>
-                                <a:srgbClr val="FFFFFF"/>
-                              </a:solidFill>
-                            </a14:hiddenFill>
-                          </a:ext>
-                          <a:ext uri="{91240B29-F687-4F45-9708-019B960494DF}">
-                            <a14:hiddenLine xmlns:a14="http://schemas.microsoft.com/office/drawing/2010/main" w="9525">
-                              <a:solidFill>
-                                <a:srgbClr val="000000"/>
-                              </a:solidFill>
-                              <a:miter lim="800000"/>
-                              <a:headEnd/>
-                              <a:tailEnd/>
-                            </a14:hiddenLine>
-                          </a:ext>
-                        </a:extLst>
-                      </wps:spPr>
-                      <wps:txbx>
-                        <w:txbxContent>
-                          <w:p>
-                            <w:pPr>
-                              <w:pStyle w:val="BodyText"/>
-                            </w:pPr>
-                          </w:p>
-                        </w:txbxContent>
-                      </wps:txbx>
-                      <wps:bodyPr rot="0" vert="horz" wrap="square" lIns="0" tIns="0" rIns="0" bIns="0" anchor="t" anchorCtr="0" upright="1">
-                        <a:noAutofit/>
-                      </wps:bodyPr>
-                    </wps:wsp>
-                  </a:graphicData>
-                </a:graphic>
-                <wp14:sizeRelH relativeFrom="page">
-                  <wp14:pctWidth>0</wp14:pctWidth>
-                </wp14:sizeRelH>
-                <wp14:sizeRelV relativeFrom="page">
-                  <wp14:pctHeight>0</wp14:pctHeight>
-                </wp14:sizeRelV>
-              </wp:anchor>
-            </w:drawing>
-          </mc:Choice>
-          <mc:Fallback>
-            <w:pict>
-              <v:shape id="Text Box 6" o:spid="_x0000_s1029" type="#_x0000_t202" style="position:absolute;left:0;text-align:left;margin-left:199.2pt;margin-top:519.8pt;width:7.2pt;height:7.2pt;z-index:251656192;visibility:hidden;mso-wrap-style:square;mso-width-percent:0;mso-height-percent:0;mso-wrap-distance-left:9pt;mso-wrap-distance-top:0;mso-wrap-distance-right:9pt;mso-wrap-distance-bottom:0;mso-position-horizontal:absolute;mso-position-horizontal-relative:page;mso-position-vertical:absolute;mso-position-vertical-relative:page;mso-width-percent:0;mso-height-percent:0;mso-width-relative:page;mso-height-relative:page;v-text-anchor:top" o:gfxdata="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" filled="f" stroked="f">
-                <v:textbox inset="0,0,0,0">
-                  <w:txbxContent>
-                    <w:p>
-                      <w:pPr>
-                        <w:pStyle w:val="BodyText"/>
-                      </w:pPr>
-                    </w:p>
-                  </w:txbxContent>
-                </v:textbox>
-                <w10:wrap anchorx="page" anchory="page"/>
-              </v:shape>
-            </w:pict>
-          </mc:Fallback>
-        </mc:AlternateContent>
-      </w:r>
-      <w:r>
-        <w:rPr>
-          <w:rFonts w:ascii="Candara" w:hAnsi="Candara"/>
-          <w:sz w:val="20"/>
-          <w:szCs w:val="20"/>
-        </w:rPr>
-        <w:t xml:space="preserve"> </w:t>
-      </w:r>
     </w:p>
     <w:p>
       <w:pPr>

</xml_diff>